<commit_message>
Several Documentation changes. Renamed several items in the code. Some code structure modifications.
</commit_message>
<xml_diff>
--- a/documentation/COMPASS Developer Guide.docx
+++ b/documentation/COMPASS Developer Guide.docx
@@ -307,15 +307,387 @@
           <w:rFonts w:ascii="Times New Roman" w:hAnsi="Times New Roman" w:cs="Times New Roman"/>
           <w:sz w:val="24"/>
           <w:szCs w:val="24"/>
-        </w:rPr>
-      </w:pPr>
-      <w:r>
-        <w:rPr>
-          <w:rFonts w:ascii="Times New Roman" w:hAnsi="Times New Roman" w:cs="Times New Roman"/>
-          <w:sz w:val="24"/>
-          <w:szCs w:val="24"/>
+          <w:u w:val="single"/>
+        </w:rPr>
+      </w:pPr>
+      <w:r>
+        <w:rPr>
+          <w:rFonts w:ascii="Times New Roman" w:hAnsi="Times New Roman" w:cs="Times New Roman"/>
+          <w:sz w:val="24"/>
+          <w:szCs w:val="24"/>
+          <w:u w:val="single"/>
         </w:rPr>
         <w:lastRenderedPageBreak/>
+        <w:t>Table of Contents</w:t>
+      </w:r>
+    </w:p>
+    <w:p>
+      <w:pPr>
+        <w:pStyle w:val="ListParagraph"/>
+        <w:numPr>
+          <w:ilvl w:val="0"/>
+          <w:numId w:val="3"/>
+        </w:numPr>
+        <w:rPr>
+          <w:rFonts w:ascii="Times New Roman" w:hAnsi="Times New Roman" w:cs="Times New Roman"/>
+          <w:sz w:val="24"/>
+          <w:szCs w:val="24"/>
+          <w:u w:val="single"/>
+        </w:rPr>
+      </w:pPr>
+      <w:r>
+        <w:rPr>
+          <w:rFonts w:ascii="Times New Roman" w:hAnsi="Times New Roman" w:cs="Times New Roman"/>
+          <w:sz w:val="24"/>
+          <w:szCs w:val="24"/>
+        </w:rPr>
+        <w:t>Project Conventions</w:t>
+      </w:r>
+    </w:p>
+    <w:p>
+      <w:pPr>
+        <w:pStyle w:val="ListParagraph"/>
+        <w:numPr>
+          <w:ilvl w:val="0"/>
+          <w:numId w:val="3"/>
+        </w:numPr>
+        <w:rPr>
+          <w:rFonts w:ascii="Times New Roman" w:hAnsi="Times New Roman" w:cs="Times New Roman"/>
+          <w:sz w:val="24"/>
+          <w:szCs w:val="24"/>
+          <w:u w:val="single"/>
+        </w:rPr>
+      </w:pPr>
+      <w:r>
+        <w:rPr>
+          <w:rFonts w:ascii="Times New Roman" w:hAnsi="Times New Roman" w:cs="Times New Roman"/>
+          <w:sz w:val="24"/>
+          <w:szCs w:val="24"/>
+        </w:rPr>
+        <w:t>Editing Procedures</w:t>
+      </w:r>
+    </w:p>
+    <w:p>
+      <w:pPr>
+        <w:pStyle w:val="ListParagraph"/>
+        <w:numPr>
+          <w:ilvl w:val="0"/>
+          <w:numId w:val="3"/>
+        </w:numPr>
+        <w:rPr>
+          <w:rFonts w:ascii="Times New Roman" w:hAnsi="Times New Roman" w:cs="Times New Roman"/>
+          <w:sz w:val="24"/>
+          <w:szCs w:val="24"/>
+          <w:u w:val="single"/>
+        </w:rPr>
+      </w:pPr>
+      <w:r>
+        <w:rPr>
+          <w:rFonts w:ascii="Times New Roman" w:hAnsi="Times New Roman" w:cs="Times New Roman"/>
+          <w:sz w:val="24"/>
+          <w:szCs w:val="24"/>
+        </w:rPr>
+        <w:t xml:space="preserve">Deploying </w:t>
+      </w:r>
+      <w:r>
+        <w:rPr>
+          <w:rFonts w:ascii="Times New Roman" w:hAnsi="Times New Roman" w:cs="Times New Roman"/>
+          <w:sz w:val="24"/>
+          <w:szCs w:val="24"/>
+        </w:rPr>
+        <w:t>t</w:t>
+      </w:r>
+      <w:bookmarkStart w:id="0" w:name="_GoBack"/>
+      <w:bookmarkEnd w:id="0"/>
+      <w:r>
+        <w:rPr>
+          <w:rFonts w:ascii="Times New Roman" w:hAnsi="Times New Roman" w:cs="Times New Roman"/>
+          <w:sz w:val="24"/>
+          <w:szCs w:val="24"/>
+        </w:rPr>
+        <w:t>he Project</w:t>
+      </w:r>
+    </w:p>
+    <w:p>
+      <w:pPr>
+        <w:pStyle w:val="ListParagraph"/>
+        <w:numPr>
+          <w:ilvl w:val="0"/>
+          <w:numId w:val="3"/>
+        </w:numPr>
+        <w:rPr>
+          <w:rFonts w:ascii="Times New Roman" w:hAnsi="Times New Roman" w:cs="Times New Roman"/>
+          <w:sz w:val="24"/>
+          <w:szCs w:val="24"/>
+          <w:u w:val="single"/>
+        </w:rPr>
+      </w:pPr>
+      <w:r>
+        <w:rPr>
+          <w:rFonts w:ascii="Times New Roman" w:hAnsi="Times New Roman" w:cs="Times New Roman"/>
+          <w:sz w:val="24"/>
+          <w:szCs w:val="24"/>
+        </w:rPr>
+        <w:t>Resources</w:t>
+      </w:r>
+    </w:p>
+    <w:p>
+      <w:pPr>
+        <w:rPr>
+          <w:rFonts w:ascii="Times New Roman" w:hAnsi="Times New Roman" w:cs="Times New Roman"/>
+          <w:sz w:val="24"/>
+          <w:szCs w:val="24"/>
+        </w:rPr>
+      </w:pPr>
+    </w:p>
+    <w:p>
+      <w:pPr>
+        <w:rPr>
+          <w:rFonts w:ascii="Times New Roman" w:hAnsi="Times New Roman" w:cs="Times New Roman"/>
+          <w:sz w:val="24"/>
+          <w:szCs w:val="24"/>
+        </w:rPr>
+      </w:pPr>
+    </w:p>
+    <w:p>
+      <w:pPr>
+        <w:rPr>
+          <w:rFonts w:ascii="Times New Roman" w:hAnsi="Times New Roman" w:cs="Times New Roman"/>
+          <w:sz w:val="24"/>
+          <w:szCs w:val="24"/>
+        </w:rPr>
+      </w:pPr>
+    </w:p>
+    <w:p>
+      <w:pPr>
+        <w:rPr>
+          <w:rFonts w:ascii="Times New Roman" w:hAnsi="Times New Roman" w:cs="Times New Roman"/>
+          <w:sz w:val="24"/>
+          <w:szCs w:val="24"/>
+        </w:rPr>
+      </w:pPr>
+    </w:p>
+    <w:p>
+      <w:pPr>
+        <w:rPr>
+          <w:rFonts w:ascii="Times New Roman" w:hAnsi="Times New Roman" w:cs="Times New Roman"/>
+          <w:sz w:val="24"/>
+          <w:szCs w:val="24"/>
+        </w:rPr>
+      </w:pPr>
+    </w:p>
+    <w:p>
+      <w:pPr>
+        <w:rPr>
+          <w:rFonts w:ascii="Times New Roman" w:hAnsi="Times New Roman" w:cs="Times New Roman"/>
+          <w:sz w:val="24"/>
+          <w:szCs w:val="24"/>
+        </w:rPr>
+      </w:pPr>
+    </w:p>
+    <w:p>
+      <w:pPr>
+        <w:rPr>
+          <w:rFonts w:ascii="Times New Roman" w:hAnsi="Times New Roman" w:cs="Times New Roman"/>
+          <w:sz w:val="24"/>
+          <w:szCs w:val="24"/>
+        </w:rPr>
+      </w:pPr>
+    </w:p>
+    <w:p>
+      <w:pPr>
+        <w:rPr>
+          <w:rFonts w:ascii="Times New Roman" w:hAnsi="Times New Roman" w:cs="Times New Roman"/>
+          <w:sz w:val="24"/>
+          <w:szCs w:val="24"/>
+        </w:rPr>
+      </w:pPr>
+    </w:p>
+    <w:p>
+      <w:pPr>
+        <w:rPr>
+          <w:rFonts w:ascii="Times New Roman" w:hAnsi="Times New Roman" w:cs="Times New Roman"/>
+          <w:sz w:val="24"/>
+          <w:szCs w:val="24"/>
+        </w:rPr>
+      </w:pPr>
+    </w:p>
+    <w:p>
+      <w:pPr>
+        <w:rPr>
+          <w:rFonts w:ascii="Times New Roman" w:hAnsi="Times New Roman" w:cs="Times New Roman"/>
+          <w:sz w:val="24"/>
+          <w:szCs w:val="24"/>
+        </w:rPr>
+      </w:pPr>
+    </w:p>
+    <w:p>
+      <w:pPr>
+        <w:rPr>
+          <w:rFonts w:ascii="Times New Roman" w:hAnsi="Times New Roman" w:cs="Times New Roman"/>
+          <w:sz w:val="24"/>
+          <w:szCs w:val="24"/>
+        </w:rPr>
+      </w:pPr>
+    </w:p>
+    <w:p>
+      <w:pPr>
+        <w:rPr>
+          <w:rFonts w:ascii="Times New Roman" w:hAnsi="Times New Roman" w:cs="Times New Roman"/>
+          <w:sz w:val="24"/>
+          <w:szCs w:val="24"/>
+        </w:rPr>
+      </w:pPr>
+    </w:p>
+    <w:p>
+      <w:pPr>
+        <w:rPr>
+          <w:rFonts w:ascii="Times New Roman" w:hAnsi="Times New Roman" w:cs="Times New Roman"/>
+          <w:sz w:val="24"/>
+          <w:szCs w:val="24"/>
+        </w:rPr>
+      </w:pPr>
+    </w:p>
+    <w:p>
+      <w:pPr>
+        <w:rPr>
+          <w:rFonts w:ascii="Times New Roman" w:hAnsi="Times New Roman" w:cs="Times New Roman"/>
+          <w:sz w:val="24"/>
+          <w:szCs w:val="24"/>
+        </w:rPr>
+      </w:pPr>
+    </w:p>
+    <w:p>
+      <w:pPr>
+        <w:rPr>
+          <w:rFonts w:ascii="Times New Roman" w:hAnsi="Times New Roman" w:cs="Times New Roman"/>
+          <w:sz w:val="24"/>
+          <w:szCs w:val="24"/>
+        </w:rPr>
+      </w:pPr>
+    </w:p>
+    <w:p>
+      <w:pPr>
+        <w:rPr>
+          <w:rFonts w:ascii="Times New Roman" w:hAnsi="Times New Roman" w:cs="Times New Roman"/>
+          <w:sz w:val="24"/>
+          <w:szCs w:val="24"/>
+        </w:rPr>
+      </w:pPr>
+    </w:p>
+    <w:p>
+      <w:pPr>
+        <w:rPr>
+          <w:rFonts w:ascii="Times New Roman" w:hAnsi="Times New Roman" w:cs="Times New Roman"/>
+          <w:sz w:val="24"/>
+          <w:szCs w:val="24"/>
+        </w:rPr>
+      </w:pPr>
+    </w:p>
+    <w:p>
+      <w:pPr>
+        <w:rPr>
+          <w:rFonts w:ascii="Times New Roman" w:hAnsi="Times New Roman" w:cs="Times New Roman"/>
+          <w:sz w:val="24"/>
+          <w:szCs w:val="24"/>
+        </w:rPr>
+      </w:pPr>
+    </w:p>
+    <w:p>
+      <w:pPr>
+        <w:rPr>
+          <w:rFonts w:ascii="Times New Roman" w:hAnsi="Times New Roman" w:cs="Times New Roman"/>
+          <w:sz w:val="24"/>
+          <w:szCs w:val="24"/>
+        </w:rPr>
+      </w:pPr>
+    </w:p>
+    <w:p>
+      <w:pPr>
+        <w:rPr>
+          <w:rFonts w:ascii="Times New Roman" w:hAnsi="Times New Roman" w:cs="Times New Roman"/>
+          <w:sz w:val="24"/>
+          <w:szCs w:val="24"/>
+        </w:rPr>
+      </w:pPr>
+    </w:p>
+    <w:p>
+      <w:pPr>
+        <w:rPr>
+          <w:rFonts w:ascii="Times New Roman" w:hAnsi="Times New Roman" w:cs="Times New Roman"/>
+          <w:sz w:val="24"/>
+          <w:szCs w:val="24"/>
+        </w:rPr>
+      </w:pPr>
+    </w:p>
+    <w:p>
+      <w:pPr>
+        <w:rPr>
+          <w:rFonts w:ascii="Times New Roman" w:hAnsi="Times New Roman" w:cs="Times New Roman"/>
+          <w:sz w:val="24"/>
+          <w:szCs w:val="24"/>
+        </w:rPr>
+      </w:pPr>
+    </w:p>
+    <w:p>
+      <w:pPr>
+        <w:rPr>
+          <w:rFonts w:ascii="Times New Roman" w:hAnsi="Times New Roman" w:cs="Times New Roman"/>
+          <w:sz w:val="24"/>
+          <w:szCs w:val="24"/>
+        </w:rPr>
+      </w:pPr>
+    </w:p>
+    <w:p>
+      <w:pPr>
+        <w:rPr>
+          <w:rFonts w:ascii="Times New Roman" w:hAnsi="Times New Roman" w:cs="Times New Roman"/>
+          <w:sz w:val="24"/>
+          <w:szCs w:val="24"/>
+        </w:rPr>
+      </w:pPr>
+    </w:p>
+    <w:p>
+      <w:pPr>
+        <w:rPr>
+          <w:rFonts w:ascii="Times New Roman" w:hAnsi="Times New Roman" w:cs="Times New Roman"/>
+          <w:sz w:val="24"/>
+          <w:szCs w:val="24"/>
+        </w:rPr>
+      </w:pPr>
+    </w:p>
+    <w:p>
+      <w:pPr>
+        <w:rPr>
+          <w:rFonts w:ascii="Times New Roman" w:hAnsi="Times New Roman" w:cs="Times New Roman"/>
+          <w:sz w:val="24"/>
+          <w:szCs w:val="24"/>
+        </w:rPr>
+      </w:pPr>
+    </w:p>
+    <w:p>
+      <w:pPr>
+        <w:rPr>
+          <w:rFonts w:ascii="Times New Roman" w:hAnsi="Times New Roman" w:cs="Times New Roman"/>
+          <w:sz w:val="24"/>
+          <w:szCs w:val="24"/>
+        </w:rPr>
+      </w:pPr>
+    </w:p>
+    <w:p>
+      <w:pPr>
+        <w:rPr>
+          <w:rFonts w:ascii="Times New Roman" w:hAnsi="Times New Roman" w:cs="Times New Roman"/>
+          <w:sz w:val="24"/>
+          <w:szCs w:val="24"/>
+        </w:rPr>
+      </w:pPr>
+      <w:r>
+        <w:rPr>
+          <w:rFonts w:ascii="Times New Roman" w:hAnsi="Times New Roman" w:cs="Times New Roman"/>
+          <w:sz w:val="24"/>
+          <w:szCs w:val="24"/>
+        </w:rPr>
         <w:t>Project Conventions:</w:t>
       </w:r>
     </w:p>
@@ -1558,6 +1930,11 @@
     </w:p>
     <w:p>
       <w:pPr>
+        <w:pStyle w:val="ListParagraph"/>
+        <w:numPr>
+          <w:ilvl w:val="0"/>
+          <w:numId w:val="1"/>
+        </w:numPr>
         <w:rPr>
           <w:rFonts w:ascii="Times New Roman" w:hAnsi="Times New Roman" w:cs="Times New Roman"/>
           <w:b/>
@@ -1565,9 +1942,22 @@
           <w:szCs w:val="36"/>
         </w:rPr>
       </w:pPr>
-    </w:p>
-    <w:p>
-      <w:pPr>
+      <w:r>
+        <w:rPr>
+          <w:rFonts w:ascii="Times New Roman" w:hAnsi="Times New Roman" w:cs="Times New Roman"/>
+          <w:sz w:val="24"/>
+          <w:szCs w:val="24"/>
+        </w:rPr>
+        <w:t>Comment Everything everywhere.</w:t>
+      </w:r>
+    </w:p>
+    <w:p>
+      <w:pPr>
+        <w:pStyle w:val="ListParagraph"/>
+        <w:numPr>
+          <w:ilvl w:val="0"/>
+          <w:numId w:val="1"/>
+        </w:numPr>
         <w:rPr>
           <w:rFonts w:ascii="Times New Roman" w:hAnsi="Times New Roman" w:cs="Times New Roman"/>
           <w:b/>
@@ -1575,6 +1965,100 @@
           <w:szCs w:val="36"/>
         </w:rPr>
       </w:pPr>
+      <w:r>
+        <w:rPr>
+          <w:rFonts w:ascii="Times New Roman" w:hAnsi="Times New Roman" w:cs="Times New Roman"/>
+          <w:sz w:val="24"/>
+          <w:szCs w:val="24"/>
+        </w:rPr>
+        <w:t>Keep a change log with each addition to the program and add it to the master change log when uploading to GitHub.</w:t>
+      </w:r>
+    </w:p>
+    <w:p>
+      <w:pPr>
+        <w:ind w:left="720"/>
+        <w:rPr>
+          <w:rFonts w:ascii="Times New Roman" w:hAnsi="Times New Roman" w:cs="Times New Roman"/>
+          <w:sz w:val="24"/>
+          <w:szCs w:val="24"/>
+        </w:rPr>
+      </w:pPr>
+      <w:r>
+        <w:rPr>
+          <w:rFonts w:ascii="Times New Roman" w:hAnsi="Times New Roman" w:cs="Times New Roman"/>
+          <w:sz w:val="24"/>
+          <w:szCs w:val="24"/>
+        </w:rPr>
+        <w:t>TODO: Example change Log entry</w:t>
+      </w:r>
+      <w:r>
+        <w:rPr>
+          <w:rFonts w:ascii="Times New Roman" w:hAnsi="Times New Roman" w:cs="Times New Roman"/>
+          <w:sz w:val="24"/>
+          <w:szCs w:val="24"/>
+        </w:rPr>
+        <w:t>. Create format</w:t>
+      </w:r>
+      <w:r>
+        <w:rPr>
+          <w:rFonts w:ascii="Times New Roman" w:hAnsi="Times New Roman" w:cs="Times New Roman"/>
+          <w:sz w:val="24"/>
+          <w:szCs w:val="24"/>
+        </w:rPr>
+        <w:t>.</w:t>
+      </w:r>
+    </w:p>
+    <w:p>
+      <w:pPr>
+        <w:pStyle w:val="ListParagraph"/>
+        <w:numPr>
+          <w:ilvl w:val="0"/>
+          <w:numId w:val="1"/>
+        </w:numPr>
+        <w:rPr>
+          <w:rFonts w:ascii="Times New Roman" w:hAnsi="Times New Roman" w:cs="Times New Roman"/>
+          <w:sz w:val="24"/>
+          <w:szCs w:val="24"/>
+        </w:rPr>
+      </w:pPr>
+      <w:r>
+        <w:rPr>
+          <w:rFonts w:ascii="Times New Roman" w:hAnsi="Times New Roman" w:cs="Times New Roman"/>
+          <w:sz w:val="24"/>
+          <w:szCs w:val="24"/>
+        </w:rPr>
+        <w:t>Make code as modular as possible.</w:t>
+      </w:r>
+      <w:r>
+        <w:rPr>
+          <w:rFonts w:ascii="Times New Roman" w:hAnsi="Times New Roman" w:cs="Times New Roman"/>
+          <w:sz w:val="24"/>
+          <w:szCs w:val="24"/>
+        </w:rPr>
+        <w:t xml:space="preserve"> Keeps things organized and easy to find.</w:t>
+      </w:r>
+    </w:p>
+    <w:p>
+      <w:pPr>
+        <w:pStyle w:val="ListParagraph"/>
+        <w:numPr>
+          <w:ilvl w:val="0"/>
+          <w:numId w:val="1"/>
+        </w:numPr>
+        <w:rPr>
+          <w:rFonts w:ascii="Times New Roman" w:hAnsi="Times New Roman" w:cs="Times New Roman"/>
+          <w:sz w:val="24"/>
+          <w:szCs w:val="24"/>
+        </w:rPr>
+      </w:pPr>
+      <w:r>
+        <w:rPr>
+          <w:rFonts w:ascii="Times New Roman" w:hAnsi="Times New Roman" w:cs="Times New Roman"/>
+          <w:sz w:val="24"/>
+          <w:szCs w:val="24"/>
+        </w:rPr>
+        <w:t xml:space="preserve"> Avoid using QT libraries where possible. (Example: Use STD::String instead of QString)</w:t>
+      </w:r>
     </w:p>
     <w:p>
       <w:pPr>
@@ -1680,17 +2164,36 @@
       <w:pPr>
         <w:rPr>
           <w:rFonts w:ascii="Times New Roman" w:hAnsi="Times New Roman" w:cs="Times New Roman"/>
-          <w:sz w:val="24"/>
-          <w:szCs w:val="24"/>
-        </w:rPr>
-      </w:pPr>
-      <w:r>
-        <w:rPr>
-          <w:rFonts w:ascii="Times New Roman" w:hAnsi="Times New Roman" w:cs="Times New Roman"/>
-          <w:sz w:val="24"/>
-          <w:szCs w:val="24"/>
-        </w:rPr>
-        <w:lastRenderedPageBreak/>
+          <w:b/>
+          <w:sz w:val="36"/>
+          <w:szCs w:val="36"/>
+        </w:rPr>
+      </w:pPr>
+    </w:p>
+    <w:p>
+      <w:pPr>
+        <w:rPr>
+          <w:rFonts w:ascii="Times New Roman" w:hAnsi="Times New Roman" w:cs="Times New Roman"/>
+          <w:b/>
+          <w:sz w:val="36"/>
+          <w:szCs w:val="36"/>
+        </w:rPr>
+      </w:pPr>
+    </w:p>
+    <w:p>
+      <w:pPr>
+        <w:rPr>
+          <w:rFonts w:ascii="Times New Roman" w:hAnsi="Times New Roman" w:cs="Times New Roman"/>
+          <w:sz w:val="24"/>
+          <w:szCs w:val="24"/>
+        </w:rPr>
+      </w:pPr>
+      <w:r>
+        <w:rPr>
+          <w:rFonts w:ascii="Times New Roman" w:hAnsi="Times New Roman" w:cs="Times New Roman"/>
+          <w:sz w:val="24"/>
+          <w:szCs w:val="24"/>
+        </w:rPr>
         <w:t>Procedures for editing COMPASS:</w:t>
       </w:r>
     </w:p>
@@ -2217,18 +2720,9 @@
           <w:sz w:val="24"/>
           <w:szCs w:val="24"/>
         </w:rPr>
-        <w:t xml:space="preserve">   - Delete COMPASS/</w:t>
-      </w:r>
-      <w:proofErr w:type="spellStart"/>
-      <w:r>
-        <w:rPr>
-          <w:rFonts w:ascii="Times New Roman" w:hAnsi="Times New Roman" w:cs="Times New Roman"/>
-          <w:sz w:val="24"/>
-          <w:szCs w:val="24"/>
-        </w:rPr>
-        <w:t>COMPASS.pro.user</w:t>
-      </w:r>
-      <w:proofErr w:type="spellEnd"/>
+        <w:lastRenderedPageBreak/>
+        <w:t xml:space="preserve">   - Delete COMPASS/COMPASS.pro.user</w:t>
+      </w:r>
     </w:p>
     <w:p>
       <w:pPr>
@@ -2261,7 +2755,47 @@
           <w:sz w:val="24"/>
           <w:szCs w:val="24"/>
         </w:rPr>
-        <w:t>for ui_gui.h</w:t>
+        <w:t xml:space="preserve">for </w:t>
+      </w:r>
+      <w:r>
+        <w:rPr>
+          <w:rFonts w:ascii="Times New Roman" w:hAnsi="Times New Roman" w:cs="Times New Roman"/>
+          <w:sz w:val="24"/>
+          <w:szCs w:val="24"/>
+        </w:rPr>
+        <w:t>“</w:t>
+      </w:r>
+      <w:r>
+        <w:rPr>
+          <w:rFonts w:ascii="Times New Roman" w:hAnsi="Times New Roman" w:cs="Times New Roman"/>
+          <w:sz w:val="24"/>
+          <w:szCs w:val="24"/>
+        </w:rPr>
+        <w:t>ui_</w:t>
+      </w:r>
+      <w:r>
+        <w:rPr>
+          <w:rFonts w:ascii="Times New Roman" w:hAnsi="Times New Roman" w:cs="Times New Roman"/>
+          <w:sz w:val="24"/>
+          <w:szCs w:val="24"/>
+        </w:rPr>
+        <w:t>CpsWindow</w:t>
+      </w:r>
+      <w:r>
+        <w:rPr>
+          <w:rFonts w:ascii="Times New Roman" w:hAnsi="Times New Roman" w:cs="Times New Roman"/>
+          <w:sz w:val="24"/>
+          <w:szCs w:val="24"/>
+        </w:rPr>
+        <w:t>.h</w:t>
+      </w:r>
+      <w:r>
+        <w:rPr>
+          <w:rFonts w:ascii="Times New Roman" w:hAnsi="Times New Roman" w:cs="Times New Roman"/>
+          <w:sz w:val="24"/>
+          <w:szCs w:val="24"/>
+        </w:rPr>
+        <w:t>”</w:t>
       </w:r>
     </w:p>
     <w:p>
@@ -2461,7 +2995,6 @@
           <w:sz w:val="24"/>
           <w:szCs w:val="24"/>
         </w:rPr>
-        <w:lastRenderedPageBreak/>
         <w:t xml:space="preserve">    - If any files were updated after running the pull command, you need to merge master into your branch.</w:t>
       </w:r>
     </w:p>
@@ -2682,7 +3215,7 @@
           <w:sz w:val="24"/>
           <w:szCs w:val="24"/>
         </w:rPr>
-        <w:t xml:space="preserve">    - CMD: git push &lt;Branch Name&gt;</w:t>
+        <w:t xml:space="preserve">    - CMD: git push</w:t>
       </w:r>
     </w:p>
     <w:p>
@@ -2844,6 +3377,7 @@
           <w:sz w:val="24"/>
           <w:szCs w:val="24"/>
         </w:rPr>
+        <w:lastRenderedPageBreak/>
         <w:t xml:space="preserve">    - Click Send Pull Request</w:t>
       </w:r>
     </w:p>
@@ -2963,8 +3497,6 @@
         </w:rPr>
         <w:t xml:space="preserve">CMD: </w:t>
       </w:r>
-      <w:bookmarkStart w:id="0" w:name="_GoBack"/>
-      <w:bookmarkEnd w:id="0"/>
       <w:r>
         <w:rPr>
           <w:rFonts w:ascii="Times New Roman" w:hAnsi="Times New Roman" w:cs="Times New Roman"/>
@@ -3145,7 +3677,7 @@
           <w:rPr>
             <w:noProof/>
           </w:rPr>
-          <w:t>3</w:t>
+          <w:t>6</w:t>
         </w:r>
         <w:r>
           <w:rPr>
@@ -3202,15 +3734,16 @@
 <file path=word/numbering.xml><?xml version="1.0" encoding="utf-8"?>
 <w:numbering xmlns:wpc="http://schemas.microsoft.com/office/word/2010/wordprocessingCanvas" xmlns:cx="http://schemas.microsoft.com/office/drawing/2014/chartex" xmlns:cx1="http://schemas.microsoft.com/office/drawing/2015/9/8/chartex" xmlns:cx2="http://schemas.microsoft.com/office/drawing/2015/10/21/chartex" xmlns:cx3="http://schemas.microsoft.com/office/drawing/2016/5/9/chartex" xmlns:cx4="http://schemas.microsoft.com/office/drawing/2016/5/10/chartex" xmlns:cx5="http://schemas.microsoft.com/office/drawing/2016/5/11/chartex" xmlns:cx6="http://schemas.microsoft.com/office/drawing/2016/5/12/chartex" xmlns:cx7="http://schemas.microsoft.com/office/drawing/2016/5/13/chartex" xmlns:cx8="http://schemas.microsoft.com/office/drawing/2016/5/14/chartex" xmlns:mc="http://schemas.openxmlformats.org/markup-compatibility/2006" xmlns:aink="http://schemas.microsoft.com/office/drawing/2016/ink" xmlns:am3d="http://schemas.microsoft.com/office/drawing/2017/model3d" xmlns:o="urn:schemas-microsoft-com:office:office" xmlns:r="http://schemas.openxmlformats.org/officeDocument/2006/relationships" xmlns:m="http://schemas.openxmlformats.org/officeDocument/2006/math" xmlns:v="urn:schemas-microsoft-com:vml" xmlns:wp14="http://schemas.microsoft.com/office/word/2010/wordprocessingDrawing" xmlns:wp="http://schemas.openxmlformats.org/drawingml/2006/wordprocessingDrawing" xmlns:w10="urn:schemas-microsoft-com:office:word" xmlns:w="http://schemas.openxmlformats.org/wordprocessingml/2006/main" xmlns:w14="http://schemas.microsoft.com/office/word/2010/wordml" xmlns:w15="http://schemas.microsoft.com/office/word/2012/wordml" xmlns:w16cid="http://schemas.microsoft.com/office/word/2016/wordml/cid" xmlns:w16se="http://schemas.microsoft.com/office/word/2015/wordml/symex" xmlns:wpg="http://schemas.microsoft.com/office/word/2010/wordprocessingGroup" xmlns:wpi="http://schemas.microsoft.com/office/word/2010/wordprocessingInk" xmlns:wne="http://schemas.microsoft.com/office/word/2006/wordml" xmlns:wps="http://schemas.microsoft.com/office/word/2010/wordprocessingShape" mc:Ignorable="w14 w15 w16se w16cid wp14">
   <w:abstractNum w:abstractNumId="0" w15:restartNumberingAfterBreak="0">
-    <w:nsid w:val="63091FF7"/>
+    <w:nsid w:val="1FDF6C87"/>
     <w:multiLevelType w:val="hybridMultilevel"/>
-    <w:tmpl w:val="33FCAB78"/>
-    <w:lvl w:ilvl="0" w:tplc="406E2F68">
-      <w:numFmt w:val="decimal"/>
+    <w:tmpl w:val="69D8F960"/>
+    <w:lvl w:ilvl="0" w:tplc="64F69096">
+      <w:start w:val="1"/>
+      <w:numFmt w:val="upperRoman"/>
       <w:lvlText w:val="%1."/>
       <w:lvlJc w:val="left"/>
       <w:pPr>
-        <w:ind w:left="420" w:hanging="360"/>
+        <w:ind w:left="1080" w:hanging="720"/>
       </w:pPr>
       <w:rPr>
         <w:rFonts w:hint="default"/>
@@ -3222,7 +3755,7 @@
       <w:lvlText w:val="%2."/>
       <w:lvlJc w:val="left"/>
       <w:pPr>
-        <w:ind w:left="1140" w:hanging="360"/>
+        <w:ind w:left="1440" w:hanging="360"/>
       </w:pPr>
     </w:lvl>
     <w:lvl w:ilvl="2" w:tplc="0409001B" w:tentative="1">
@@ -3231,7 +3764,7 @@
       <w:lvlText w:val="%3."/>
       <w:lvlJc w:val="right"/>
       <w:pPr>
-        <w:ind w:left="1860" w:hanging="180"/>
+        <w:ind w:left="2160" w:hanging="180"/>
       </w:pPr>
     </w:lvl>
     <w:lvl w:ilvl="3" w:tplc="0409000F" w:tentative="1">
@@ -3240,7 +3773,7 @@
       <w:lvlText w:val="%4."/>
       <w:lvlJc w:val="left"/>
       <w:pPr>
-        <w:ind w:left="2580" w:hanging="360"/>
+        <w:ind w:left="2880" w:hanging="360"/>
       </w:pPr>
     </w:lvl>
     <w:lvl w:ilvl="4" w:tplc="04090019" w:tentative="1">
@@ -3249,7 +3782,7 @@
       <w:lvlText w:val="%5."/>
       <w:lvlJc w:val="left"/>
       <w:pPr>
-        <w:ind w:left="3300" w:hanging="360"/>
+        <w:ind w:left="3600" w:hanging="360"/>
       </w:pPr>
     </w:lvl>
     <w:lvl w:ilvl="5" w:tplc="0409001B" w:tentative="1">
@@ -3258,7 +3791,7 @@
       <w:lvlText w:val="%6."/>
       <w:lvlJc w:val="right"/>
       <w:pPr>
-        <w:ind w:left="4020" w:hanging="180"/>
+        <w:ind w:left="4320" w:hanging="180"/>
       </w:pPr>
     </w:lvl>
     <w:lvl w:ilvl="6" w:tplc="0409000F" w:tentative="1">
@@ -3267,7 +3800,7 @@
       <w:lvlText w:val="%7."/>
       <w:lvlJc w:val="left"/>
       <w:pPr>
-        <w:ind w:left="4740" w:hanging="360"/>
+        <w:ind w:left="5040" w:hanging="360"/>
       </w:pPr>
     </w:lvl>
     <w:lvl w:ilvl="7" w:tplc="04090019" w:tentative="1">
@@ -3276,7 +3809,7 @@
       <w:lvlText w:val="%8."/>
       <w:lvlJc w:val="left"/>
       <w:pPr>
-        <w:ind w:left="5460" w:hanging="360"/>
+        <w:ind w:left="5760" w:hanging="360"/>
       </w:pPr>
     </w:lvl>
     <w:lvl w:ilvl="8" w:tplc="0409001B" w:tentative="1">
@@ -3285,11 +3818,99 @@
       <w:lvlText w:val="%9."/>
       <w:lvlJc w:val="right"/>
       <w:pPr>
-        <w:ind w:left="6180" w:hanging="180"/>
+        <w:ind w:left="6480" w:hanging="180"/>
       </w:pPr>
     </w:lvl>
   </w:abstractNum>
   <w:abstractNum w:abstractNumId="1" w15:restartNumberingAfterBreak="0">
+    <w:nsid w:val="63091FF7"/>
+    <w:multiLevelType w:val="hybridMultilevel"/>
+    <w:tmpl w:val="33FCAB78"/>
+    <w:lvl w:ilvl="0" w:tplc="406E2F68">
+      <w:numFmt w:val="decimal"/>
+      <w:lvlText w:val="%1."/>
+      <w:lvlJc w:val="left"/>
+      <w:pPr>
+        <w:ind w:left="420" w:hanging="360"/>
+      </w:pPr>
+      <w:rPr>
+        <w:rFonts w:hint="default"/>
+      </w:rPr>
+    </w:lvl>
+    <w:lvl w:ilvl="1" w:tplc="04090019" w:tentative="1">
+      <w:start w:val="1"/>
+      <w:numFmt w:val="lowerLetter"/>
+      <w:lvlText w:val="%2."/>
+      <w:lvlJc w:val="left"/>
+      <w:pPr>
+        <w:ind w:left="1140" w:hanging="360"/>
+      </w:pPr>
+    </w:lvl>
+    <w:lvl w:ilvl="2" w:tplc="0409001B" w:tentative="1">
+      <w:start w:val="1"/>
+      <w:numFmt w:val="lowerRoman"/>
+      <w:lvlText w:val="%3."/>
+      <w:lvlJc w:val="right"/>
+      <w:pPr>
+        <w:ind w:left="1860" w:hanging="180"/>
+      </w:pPr>
+    </w:lvl>
+    <w:lvl w:ilvl="3" w:tplc="0409000F" w:tentative="1">
+      <w:start w:val="1"/>
+      <w:numFmt w:val="decimal"/>
+      <w:lvlText w:val="%4."/>
+      <w:lvlJc w:val="left"/>
+      <w:pPr>
+        <w:ind w:left="2580" w:hanging="360"/>
+      </w:pPr>
+    </w:lvl>
+    <w:lvl w:ilvl="4" w:tplc="04090019" w:tentative="1">
+      <w:start w:val="1"/>
+      <w:numFmt w:val="lowerLetter"/>
+      <w:lvlText w:val="%5."/>
+      <w:lvlJc w:val="left"/>
+      <w:pPr>
+        <w:ind w:left="3300" w:hanging="360"/>
+      </w:pPr>
+    </w:lvl>
+    <w:lvl w:ilvl="5" w:tplc="0409001B" w:tentative="1">
+      <w:start w:val="1"/>
+      <w:numFmt w:val="lowerRoman"/>
+      <w:lvlText w:val="%6."/>
+      <w:lvlJc w:val="right"/>
+      <w:pPr>
+        <w:ind w:left="4020" w:hanging="180"/>
+      </w:pPr>
+    </w:lvl>
+    <w:lvl w:ilvl="6" w:tplc="0409000F" w:tentative="1">
+      <w:start w:val="1"/>
+      <w:numFmt w:val="decimal"/>
+      <w:lvlText w:val="%7."/>
+      <w:lvlJc w:val="left"/>
+      <w:pPr>
+        <w:ind w:left="4740" w:hanging="360"/>
+      </w:pPr>
+    </w:lvl>
+    <w:lvl w:ilvl="7" w:tplc="04090019" w:tentative="1">
+      <w:start w:val="1"/>
+      <w:numFmt w:val="lowerLetter"/>
+      <w:lvlText w:val="%8."/>
+      <w:lvlJc w:val="left"/>
+      <w:pPr>
+        <w:ind w:left="5460" w:hanging="360"/>
+      </w:pPr>
+    </w:lvl>
+    <w:lvl w:ilvl="8" w:tplc="0409001B" w:tentative="1">
+      <w:start w:val="1"/>
+      <w:numFmt w:val="lowerRoman"/>
+      <w:lvlText w:val="%9."/>
+      <w:lvlJc w:val="right"/>
+      <w:pPr>
+        <w:ind w:left="6180" w:hanging="180"/>
+      </w:pPr>
+    </w:lvl>
+  </w:abstractNum>
+  <w:abstractNum w:abstractNumId="2" w15:restartNumberingAfterBreak="0">
     <w:nsid w:val="68236589"/>
     <w:multiLevelType w:val="hybridMultilevel"/>
     <w:tmpl w:val="37B45B3E"/>
@@ -3402,9 +4023,12 @@
     </w:lvl>
   </w:abstractNum>
   <w:num w:numId="1">
+    <w:abstractNumId w:val="2"/>
+  </w:num>
+  <w:num w:numId="2">
     <w:abstractNumId w:val="1"/>
   </w:num>
-  <w:num w:numId="2">
+  <w:num w:numId="3">
     <w:abstractNumId w:val="0"/>
   </w:num>
 </w:numbering>
@@ -4264,7 +4888,7 @@
 </file>
 
 <file path=customXml/itemProps1.xml><?xml version="1.0" encoding="utf-8"?>
-<ds:datastoreItem xmlns:ds="http://schemas.openxmlformats.org/officeDocument/2006/customXml" ds:itemID="{C5285D6D-E20B-4399-9B9E-E29AFAA8D4AD}">
+<ds:datastoreItem xmlns:ds="http://schemas.openxmlformats.org/officeDocument/2006/customXml" ds:itemID="{50DF772D-2802-410A-B76E-11D2BA5EFAC9}">
   <ds:schemaRefs>
     <ds:schemaRef ds:uri="http://schemas.openxmlformats.org/officeDocument/2006/bibliography"/>
   </ds:schemaRefs>

</xml_diff>

<commit_message>
Update UI Layout messing with OpenGL code
</commit_message>
<xml_diff>
--- a/documentation/COMPASS Developer Guide.docx
+++ b/documentation/COMPASS Developer Guide.docx
@@ -397,8 +397,6 @@
         </w:rPr>
         <w:t>t</w:t>
       </w:r>
-      <w:bookmarkStart w:id="0" w:name="_GoBack"/>
-      <w:bookmarkEnd w:id="0"/>
       <w:r>
         <w:rPr>
           <w:rFonts w:ascii="Times New Roman" w:hAnsi="Times New Roman" w:cs="Times New Roman"/>
@@ -3503,8 +3501,89 @@
           <w:sz w:val="24"/>
           <w:szCs w:val="24"/>
         </w:rPr>
-        <w:t>git fsck −−lost-found</w:t>
-      </w:r>
+        <w:t xml:space="preserve">git </w:t>
+      </w:r>
+      <w:proofErr w:type="spellStart"/>
+      <w:r>
+        <w:rPr>
+          <w:rFonts w:ascii="Times New Roman" w:hAnsi="Times New Roman" w:cs="Times New Roman"/>
+          <w:sz w:val="24"/>
+          <w:szCs w:val="24"/>
+        </w:rPr>
+        <w:t>fsck</w:t>
+      </w:r>
+      <w:proofErr w:type="spellEnd"/>
+      <w:r>
+        <w:rPr>
+          <w:rFonts w:ascii="Times New Roman" w:hAnsi="Times New Roman" w:cs="Times New Roman"/>
+          <w:sz w:val="24"/>
+          <w:szCs w:val="24"/>
+        </w:rPr>
+        <w:t xml:space="preserve"> −−lost-found</w:t>
+      </w:r>
+    </w:p>
+    <w:p>
+      <w:pPr>
+        <w:rPr>
+          <w:rFonts w:ascii="Times New Roman" w:hAnsi="Times New Roman" w:cs="Times New Roman"/>
+          <w:sz w:val="24"/>
+          <w:szCs w:val="24"/>
+        </w:rPr>
+      </w:pPr>
+      <w:r>
+        <w:rPr>
+          <w:rFonts w:ascii="Times New Roman" w:hAnsi="Times New Roman" w:cs="Times New Roman"/>
+          <w:sz w:val="24"/>
+          <w:szCs w:val="24"/>
+        </w:rPr>
+        <w:t xml:space="preserve">When promoting a Widget to a user defined class in QT </w:t>
+      </w:r>
+      <w:r>
+        <w:rPr>
+          <w:rFonts w:ascii="Times New Roman" w:hAnsi="Times New Roman" w:cs="Times New Roman"/>
+          <w:sz w:val="24"/>
+          <w:szCs w:val="24"/>
+        </w:rPr>
+        <w:t>Designer</w:t>
+      </w:r>
+      <w:r>
+        <w:rPr>
+          <w:rFonts w:ascii="Times New Roman" w:hAnsi="Times New Roman" w:cs="Times New Roman"/>
+          <w:sz w:val="24"/>
+          <w:szCs w:val="24"/>
+        </w:rPr>
+        <w:t>, make sure you add the entire path for the include file. E.g. include/</w:t>
+      </w:r>
+      <w:proofErr w:type="spellStart"/>
+      <w:r>
+        <w:rPr>
+          <w:rFonts w:ascii="Times New Roman" w:hAnsi="Times New Roman" w:cs="Times New Roman"/>
+          <w:sz w:val="24"/>
+          <w:szCs w:val="24"/>
+        </w:rPr>
+        <w:t>cpsGUI</w:t>
+      </w:r>
+      <w:proofErr w:type="spellEnd"/>
+      <w:r>
+        <w:rPr>
+          <w:rFonts w:ascii="Times New Roman" w:hAnsi="Times New Roman" w:cs="Times New Roman"/>
+          <w:sz w:val="24"/>
+          <w:szCs w:val="24"/>
+        </w:rPr>
+        <w:t>/</w:t>
+      </w:r>
+      <w:proofErr w:type="spellStart"/>
+      <w:r>
+        <w:rPr>
+          <w:rFonts w:ascii="Times New Roman" w:hAnsi="Times New Roman" w:cs="Times New Roman"/>
+          <w:sz w:val="24"/>
+          <w:szCs w:val="24"/>
+        </w:rPr>
+        <w:t>cpsGraph.h</w:t>
+      </w:r>
+      <w:bookmarkStart w:id="0" w:name="_GoBack"/>
+      <w:bookmarkEnd w:id="0"/>
+      <w:proofErr w:type="spellEnd"/>
     </w:p>
     <w:sectPr>
       <w:footerReference w:type="default" r:id="rId14"/>
@@ -3677,7 +3756,7 @@
           <w:rPr>
             <w:noProof/>
           </w:rPr>
-          <w:t>6</w:t>
+          <w:t>5</w:t>
         </w:r>
         <w:r>
           <w:rPr>
@@ -4888,7 +4967,7 @@
 </file>
 
 <file path=customXml/itemProps1.xml><?xml version="1.0" encoding="utf-8"?>
-<ds:datastoreItem xmlns:ds="http://schemas.openxmlformats.org/officeDocument/2006/customXml" ds:itemID="{50DF772D-2802-410A-B76E-11D2BA5EFAC9}">
+<ds:datastoreItem xmlns:ds="http://schemas.openxmlformats.org/officeDocument/2006/customXml" ds:itemID="{B80855BA-C0CA-4035-A8E2-E64C3A628C6C}">
   <ds:schemaRefs>
     <ds:schemaRef ds:uri="http://schemas.openxmlformats.org/officeDocument/2006/bibliography"/>
   </ds:schemaRefs>

</xml_diff>

<commit_message>
Created Layout for UI
</commit_message>
<xml_diff>
--- a/documentation/COMPASS Developer Guide.docx
+++ b/documentation/COMPASS Developer Guide.docx
@@ -696,8 +696,6 @@
         </w:rPr>
         <w:t>tutorials, but have an outline of how they work and important information to know about each (and links to tutorials).</w:t>
       </w:r>
-      <w:bookmarkStart w:id="0" w:name="_GoBack"/>
-      <w:bookmarkEnd w:id="0"/>
     </w:p>
     <w:p>
       <w:pPr>
@@ -2100,7 +2098,57 @@
           <w:sz w:val="24"/>
           <w:szCs w:val="24"/>
         </w:rPr>
-        <w:t xml:space="preserve"> Avoid using QT libraries where possible. (Example: Use STD::String instead of QString)</w:t>
+        <w:t xml:space="preserve"> Avoid using QT libraries where possible. (Example: Use </w:t>
+      </w:r>
+      <w:proofErr w:type="gramStart"/>
+      <w:r>
+        <w:rPr>
+          <w:rFonts w:ascii="Times New Roman" w:hAnsi="Times New Roman" w:cs="Times New Roman"/>
+          <w:sz w:val="24"/>
+          <w:szCs w:val="24"/>
+        </w:rPr>
+        <w:t>STD::</w:t>
+      </w:r>
+      <w:proofErr w:type="gramEnd"/>
+      <w:r>
+        <w:rPr>
+          <w:rFonts w:ascii="Times New Roman" w:hAnsi="Times New Roman" w:cs="Times New Roman"/>
+          <w:sz w:val="24"/>
+          <w:szCs w:val="24"/>
+        </w:rPr>
+        <w:t>String instead of QString)</w:t>
+      </w:r>
+    </w:p>
+    <w:p>
+      <w:pPr>
+        <w:pStyle w:val="ListParagraph"/>
+        <w:numPr>
+          <w:ilvl w:val="0"/>
+          <w:numId w:val="1"/>
+        </w:numPr>
+        <w:rPr>
+          <w:rFonts w:ascii="Times New Roman" w:hAnsi="Times New Roman" w:cs="Times New Roman"/>
+          <w:sz w:val="24"/>
+          <w:szCs w:val="24"/>
+        </w:rPr>
+      </w:pPr>
+      <w:r>
+        <w:rPr>
+          <w:rFonts w:ascii="Times New Roman" w:hAnsi="Times New Roman" w:cs="Times New Roman"/>
+          <w:sz w:val="24"/>
+          <w:szCs w:val="24"/>
+        </w:rPr>
+        <w:t>Use “Camel Case” variable naming style (i.e. compound words, capitalize beginning of each word but not the first word. Example: myEventHandler</w:t>
+      </w:r>
+      <w:bookmarkStart w:id="0" w:name="_GoBack"/>
+      <w:bookmarkEnd w:id="0"/>
+      <w:r>
+        <w:rPr>
+          <w:rFonts w:ascii="Times New Roman" w:hAnsi="Times New Roman" w:cs="Times New Roman"/>
+          <w:sz w:val="24"/>
+          <w:szCs w:val="24"/>
+        </w:rPr>
+        <w:t>)</w:t>
       </w:r>
     </w:p>
     <w:p>
@@ -2696,6 +2744,7 @@
           <w:sz w:val="24"/>
           <w:szCs w:val="24"/>
         </w:rPr>
+        <w:lastRenderedPageBreak/>
         <w:t xml:space="preserve">    - CMD: git checkout</w:t>
       </w:r>
       <w:r>
@@ -2746,7 +2795,6 @@
           <w:sz w:val="24"/>
           <w:szCs w:val="24"/>
         </w:rPr>
-        <w:lastRenderedPageBreak/>
         <w:t xml:space="preserve"> 5. Delete your build information before committing changes</w:t>
       </w:r>
     </w:p>
@@ -3361,6 +3409,7 @@
           <w:sz w:val="24"/>
           <w:szCs w:val="24"/>
         </w:rPr>
+        <w:lastRenderedPageBreak/>
         <w:t xml:space="preserve">    - Click Green Button (Compare, Review, Create Pull Request)</w:t>
       </w:r>
     </w:p>
@@ -3395,7 +3444,6 @@
           <w:sz w:val="24"/>
           <w:szCs w:val="24"/>
         </w:rPr>
-        <w:lastRenderedPageBreak/>
         <w:t xml:space="preserve">    - Add a title and </w:t>
       </w:r>
       <w:r>
@@ -5010,7 +5058,7 @@
 </file>
 
 <file path=customXml/itemProps1.xml><?xml version="1.0" encoding="utf-8"?>
-<ds:datastoreItem xmlns:ds="http://schemas.openxmlformats.org/officeDocument/2006/customXml" ds:itemID="{808CCF35-CA4B-4972-8471-5D619B4845C5}">
+<ds:datastoreItem xmlns:ds="http://schemas.openxmlformats.org/officeDocument/2006/customXml" ds:itemID="{9C0B4DEF-4F1D-41D7-9DB3-21D36048697F}">
   <ds:schemaRefs>
     <ds:schemaRef ds:uri="http://schemas.openxmlformats.org/officeDocument/2006/bibliography"/>
   </ds:schemaRefs>

</xml_diff>